<commit_message>
Modified instructions to execute application
</commit_message>
<xml_diff>
--- a/Directed Study Final Report.docx
+++ b/Directed Study Final Report.docx
@@ -1236,9 +1236,10 @@
       <w:r>
         <w:rPr>
           <w:noProof/>
+          <w:lang w:val="en-US"/>
         </w:rPr>
         <w:drawing>
-          <wp:anchor distT="0" distB="0" distL="114300" distR="114300" simplePos="0" relativeHeight="251658240" behindDoc="0" locked="0" layoutInCell="1" allowOverlap="1" wp14:anchorId="6EB9EB3F" wp14:editId="1E0C74BC">
+          <wp:anchor distT="0" distB="0" distL="114300" distR="114300" simplePos="0" relativeHeight="251658240" behindDoc="0" locked="0" layoutInCell="1" allowOverlap="1" wp14:anchorId="6EB9EB3F" wp14:editId="7043A677">
             <wp:simplePos x="0" y="0"/>
             <wp:positionH relativeFrom="column">
               <wp:posOffset>3366135</wp:posOffset>
@@ -1635,14 +1636,8 @@
       <w:r>
         <w:t xml:space="preserve"> clone </w:t>
       </w:r>
-    </w:p>
-    <w:p>
-      <w:pPr>
-        <w:pStyle w:val="Body"/>
-        <w:ind w:left="360" w:firstLine="0"/>
-      </w:pPr>
-      <w:r>
-        <w:t>(Run this command on the terminal in the directory where you want to pull the code)</w:t>
+      <w:r>
+        <w:t>https://github.com/jo6gauri/DirectedStudy.git</w:t>
       </w:r>
     </w:p>
     <w:p>
@@ -1654,16 +1649,61 @@
         </w:numPr>
       </w:pPr>
       <w:r>
-        <w:t>Go to folder and run ‘</w:t>
+        <w:t xml:space="preserve">Go to the </w:t>
       </w:r>
       <w:proofErr w:type="spellStart"/>
       <w:r>
+        <w:t>CalendarView</w:t>
+      </w:r>
+      <w:proofErr w:type="spellEnd"/>
+      <w:r>
+        <w:t xml:space="preserve"> folder</w:t>
+      </w:r>
+      <w:r>
+        <w:t xml:space="preserve"> and run ‘</w:t>
+      </w:r>
+      <w:proofErr w:type="spellStart"/>
+      <w:r>
         <w:t>npm</w:t>
       </w:r>
       <w:proofErr w:type="spellEnd"/>
       <w:r>
         <w:t xml:space="preserve"> install’ command. This command will download and install required packages to run this application.</w:t>
       </w:r>
+    </w:p>
+    <w:p>
+      <w:pPr>
+        <w:pStyle w:val="Body"/>
+        <w:ind w:left="360" w:firstLine="0"/>
+      </w:pPr>
+      <w:r>
+        <w:rPr>
+          <w:lang w:val="en-US"/>
+        </w:rPr>
+        <w:t xml:space="preserve">cd </w:t>
+      </w:r>
+      <w:proofErr w:type="spellStart"/>
+      <w:r>
+        <w:rPr>
+          <w:lang w:val="en-US"/>
+        </w:rPr>
+        <w:t>DirectedStudy</w:t>
+      </w:r>
+      <w:proofErr w:type="spellEnd"/>
+      <w:r>
+        <w:rPr>
+          <w:lang w:val="en-US"/>
+        </w:rPr>
+        <w:t>/</w:t>
+      </w:r>
+      <w:proofErr w:type="spellStart"/>
+      <w:r>
+        <w:rPr>
+          <w:lang w:val="en-US"/>
+        </w:rPr>
+        <w:t>Calendar_View</w:t>
+      </w:r>
+      <w:proofErr w:type="spellEnd"/>
     </w:p>
     <w:p>
       <w:pPr>
@@ -1690,8 +1730,14 @@
         <w:pStyle w:val="Body"/>
         <w:ind w:firstLine="0"/>
       </w:pPr>
-      <w:r>
-        <w:t>Screenshots of an application</w:t>
+    </w:p>
+    <w:p>
+      <w:pPr>
+        <w:pStyle w:val="Body"/>
+        <w:ind w:firstLine="0"/>
+      </w:pPr>
+      <w:r>
+        <w:t>Screenshots of an application -</w:t>
       </w:r>
     </w:p>
     <w:p>
@@ -1702,6 +1748,12 @@
       <w:r>
         <w:t>Fig. 1. Year wise avg. temp</w:t>
       </w:r>
+    </w:p>
+    <w:p>
+      <w:pPr>
+        <w:pStyle w:val="Body"/>
+        <w:ind w:firstLine="720"/>
+      </w:pPr>
     </w:p>
     <w:p>
       <w:pPr>
@@ -1797,22 +1849,13 @@
         <w:ind w:firstLine="0"/>
       </w:pPr>
       <w:r>
-        <w:t xml:space="preserve">    </w:t>
-      </w:r>
-    </w:p>
-    <w:p>
-      <w:pPr>
-        <w:pStyle w:val="Body"/>
-        <w:ind w:firstLine="0"/>
-        <w:jc w:val="center"/>
-      </w:pPr>
-      <w:r>
         <w:rPr>
           <w:noProof/>
+          <w:lang w:val="en-US"/>
         </w:rPr>
         <w:lastRenderedPageBreak/>
         <w:drawing>
-          <wp:anchor distT="0" distB="0" distL="114300" distR="114300" simplePos="0" relativeHeight="251661312" behindDoc="0" locked="0" layoutInCell="1" allowOverlap="1" wp14:anchorId="791B3B2D" wp14:editId="3A0D72BC">
+          <wp:anchor distT="0" distB="0" distL="114300" distR="114300" simplePos="0" relativeHeight="251661312" behindDoc="0" locked="0" layoutInCell="1" allowOverlap="1" wp14:anchorId="791B3B2D" wp14:editId="457D8102">
             <wp:simplePos x="0" y="0"/>
             <wp:positionH relativeFrom="column">
               <wp:posOffset>-67310</wp:posOffset>
@@ -1873,8 +1916,20 @@
         </w:drawing>
       </w:r>
       <w:r>
+        <w:t xml:space="preserve">  </w:t>
+      </w:r>
+      <w:r>
+        <w:tab/>
+      </w:r>
+      <w:r>
         <w:t>Fig. 3. Month wise avg. temp with tooltip</w:t>
       </w:r>
+    </w:p>
+    <w:p>
+      <w:pPr>
+        <w:pStyle w:val="Body"/>
+        <w:ind w:firstLine="0"/>
+      </w:pPr>
     </w:p>
     <w:p>
       <w:pPr>
@@ -1945,30 +2000,10 @@
     </w:p>
     <w:p>
       <w:pPr>
-        <w:pStyle w:val="AcknowledgementTitle"/>
-      </w:pPr>
-      <w:r>
-        <w:t>A</w:t>
-      </w:r>
-      <w:r>
-        <w:t>cknowledg</w:t>
-      </w:r>
-      <w:r>
-        <w:t>ments</w:t>
-      </w:r>
-    </w:p>
-    <w:p>
-      <w:pPr>
-        <w:pStyle w:val="Acknowledgements"/>
-      </w:pPr>
-      <w:r>
-        <w:t>The authors wish to thank A, B, C. This work was supported in part by a grant from XYZ.</w:t>
-      </w:r>
-    </w:p>
-    <w:p>
-      <w:pPr>
         <w:pStyle w:val="ReferenceTitle"/>
       </w:pPr>
+      <w:bookmarkStart w:id="0" w:name="_GoBack"/>
+      <w:bookmarkEnd w:id="0"/>
       <w:r>
         <w:t>References</w:t>
       </w:r>
@@ -2286,48 +2321,22 @@
         </w:r>
       </w:hyperlink>
     </w:p>
-    <w:bookmarkStart w:id="0" w:name="_GoBack"/>
     <w:p>
       <w:pPr>
         <w:pStyle w:val="Reference"/>
       </w:pPr>
-      <w:r>
-        <w:fldChar w:fldCharType="begin"/>
-      </w:r>
-      <w:r>
-        <w:instrText xml:space="preserve"> HYPERLINK "</w:instrText>
-      </w:r>
-      <w:r>
-        <w:instrText>https://bl.ocks.org/mbostock/3883245</w:instrText>
-      </w:r>
-      <w:r>
-        <w:instrText xml:space="preserve">" </w:instrText>
-      </w:r>
-      <w:r>
-        <w:fldChar w:fldCharType="separate"/>
-      </w:r>
-      <w:r>
-        <w:rPr>
-          <w:rStyle w:val="Hyperlink"/>
-        </w:rPr>
-        <w:t>https://bl.ocks.org/mbostock/3883245</w:t>
-      </w:r>
-      <w:r>
-        <w:fldChar w:fldCharType="end"/>
-      </w:r>
-      <w:bookmarkEnd w:id="0"/>
       <w:r>
         <w:rPr>
           <w:noProof/>
         </w:rPr>
         <w:drawing>
-          <wp:anchor distT="0" distB="0" distL="114300" distR="114300" simplePos="0" relativeHeight="251662336" behindDoc="0" locked="0" layoutInCell="1" allowOverlap="1" wp14:anchorId="4E42DFC9" wp14:editId="13BE3999">
+          <wp:anchor distT="0" distB="0" distL="114300" distR="114300" simplePos="0" relativeHeight="251662336" behindDoc="0" locked="0" layoutInCell="1" allowOverlap="1" wp14:anchorId="4E42DFC9" wp14:editId="02D1DD8F">
             <wp:simplePos x="0" y="0"/>
             <wp:positionH relativeFrom="margin">
               <wp:posOffset>-67310</wp:posOffset>
             </wp:positionH>
             <wp:positionV relativeFrom="margin">
-              <wp:posOffset>1771650</wp:posOffset>
+              <wp:posOffset>1885950</wp:posOffset>
             </wp:positionV>
             <wp:extent cx="3177540" cy="1767205"/>
             <wp:effectExtent l="25400" t="25400" r="22860" b="36195"/>
@@ -2381,6 +2390,14 @@
           </wp:anchor>
         </w:drawing>
       </w:r>
+      <w:hyperlink r:id="rId36" w:history="1">
+        <w:r>
+          <w:rPr>
+            <w:rStyle w:val="Hyperlink"/>
+          </w:rPr>
+          <w:t>https://bl.ocks.org/mbostock/3883245</w:t>
+        </w:r>
+      </w:hyperlink>
     </w:p>
     <w:sectPr>
       <w:type w:val="continuous"/>

</xml_diff>